<commit_message>
horray! fetches data from pixabay and displays
</commit_message>
<xml_diff>
--- a/Work Progress.docx
+++ b/Work Progress.docx
@@ -39,8 +39,43 @@
       <w:r>
         <w:t>Android architecture components and MVVM</w:t>
       </w:r>
+    </w:p>
+    <w:p>
+      <w:pPr>
+        <w:pStyle w:val="ListParagraph"/>
+        <w:numPr>
+          <w:ilvl w:val="0"/>
+          <w:numId w:val="1"/>
+        </w:numPr>
+      </w:pPr>
+      <w:r>
+        <w:t>R</w:t>
+      </w:r>
+      <w:r>
+        <w:t>etrofit</w:t>
+      </w:r>
+      <w:r>
+        <w:t xml:space="preserve"> to explore any online image repo</w:t>
+      </w:r>
       <w:bookmarkStart w:id="0" w:name="_GoBack"/>
       <w:bookmarkEnd w:id="0"/>
+    </w:p>
+    <w:p>
+      <w:pPr>
+        <w:pStyle w:val="ListParagraph"/>
+        <w:numPr>
+          <w:ilvl w:val="0"/>
+          <w:numId w:val="1"/>
+        </w:numPr>
+      </w:pPr>
+      <w:hyperlink r:id="rId6" w:history="1">
+        <w:r>
+          <w:rPr>
+            <w:rStyle w:val="Hyperlink"/>
+          </w:rPr>
+          <w:t>https://developer.android.com/topic/libraries/architecture/paging/</w:t>
+        </w:r>
+      </w:hyperlink>
     </w:p>
     <w:sectPr>
       <w:pgSz w:w="11906" w:h="16838"/>

</xml_diff>

<commit_message>
:) got custom sized placeholder working
</commit_message>
<xml_diff>
--- a/Work Progress.docx
+++ b/Work Progress.docx
@@ -57,8 +57,6 @@
       <w:r>
         <w:t xml:space="preserve"> to explore any online image repo</w:t>
       </w:r>
-      <w:bookmarkStart w:id="0" w:name="_GoBack"/>
-      <w:bookmarkEnd w:id="0"/>
     </w:p>
     <w:p>
       <w:pPr>
@@ -67,6 +65,11 @@
           <w:ilvl w:val="0"/>
           <w:numId w:val="1"/>
         </w:numPr>
+        <w:rPr>
+          <w:rStyle w:val="Hyperlink"/>
+          <w:color w:val="auto"/>
+          <w:u w:val="none"/>
+        </w:rPr>
       </w:pPr>
       <w:hyperlink r:id="rId6" w:history="1">
         <w:r>
@@ -76,6 +79,25 @@
           <w:t>https://developer.android.com/topic/libraries/architecture/paging/</w:t>
         </w:r>
       </w:hyperlink>
+    </w:p>
+    <w:p>
+      <w:pPr>
+        <w:pStyle w:val="ListParagraph"/>
+        <w:numPr>
+          <w:ilvl w:val="0"/>
+          <w:numId w:val="1"/>
+        </w:numPr>
+      </w:pPr>
+      <w:hyperlink r:id="rId7" w:history="1">
+        <w:r>
+          <w:rPr>
+            <w:rStyle w:val="Hyperlink"/>
+          </w:rPr>
+          <w:t>https://medium.com/mindorks/aspect-ratio-in-staggered-layoutmanager-using-constraint-layout-9845d04d1962</w:t>
+        </w:r>
+      </w:hyperlink>
+      <w:bookmarkStart w:id="0" w:name="_GoBack"/>
+      <w:bookmarkEnd w:id="0"/>
     </w:p>
     <w:sectPr>
       <w:pgSz w:w="11906" w:h="16838"/>

</xml_diff>

<commit_message>
starting to implement pagging
</commit_message>
<xml_diff>
--- a/Work Progress.docx
+++ b/Work Progress.docx
@@ -65,13 +65,32 @@
           <w:ilvl w:val="0"/>
           <w:numId w:val="1"/>
         </w:numPr>
+      </w:pPr>
+      <w:hyperlink r:id="rId6" w:anchor="define-the-endpoints" w:history="1">
+        <w:r>
+          <w:rPr>
+            <w:rStyle w:val="Hyperlink"/>
+          </w:rPr>
+          <w:t>https://guides.codepath.com/android/consuming-apis-with-retrofit#define-the-endpoints</w:t>
+        </w:r>
+      </w:hyperlink>
+      <w:bookmarkStart w:id="0" w:name="_GoBack"/>
+      <w:bookmarkEnd w:id="0"/>
+    </w:p>
+    <w:p>
+      <w:pPr>
+        <w:pStyle w:val="ListParagraph"/>
+        <w:numPr>
+          <w:ilvl w:val="0"/>
+          <w:numId w:val="1"/>
+        </w:numPr>
         <w:rPr>
           <w:rStyle w:val="Hyperlink"/>
           <w:color w:val="auto"/>
           <w:u w:val="none"/>
         </w:rPr>
       </w:pPr>
-      <w:hyperlink r:id="rId6" w:history="1">
+      <w:hyperlink r:id="rId7" w:history="1">
         <w:r>
           <w:rPr>
             <w:rStyle w:val="Hyperlink"/>
@@ -88,7 +107,7 @@
           <w:numId w:val="1"/>
         </w:numPr>
       </w:pPr>
-      <w:hyperlink r:id="rId7" w:history="1">
+      <w:hyperlink r:id="rId8" w:history="1">
         <w:r>
           <w:rPr>
             <w:rStyle w:val="Hyperlink"/>
@@ -96,8 +115,6 @@
           <w:t>https://medium.com/mindorks/aspect-ratio-in-staggered-layoutmanager-using-constraint-layout-9845d04d1962</w:t>
         </w:r>
       </w:hyperlink>
-      <w:bookmarkStart w:id="0" w:name="_GoBack"/>
-      <w:bookmarkEnd w:id="0"/>
     </w:p>
     <w:sectPr>
       <w:pgSz w:w="11906" w:h="16838"/>

</xml_diff>

<commit_message>
fully implemented MVVM backed by paged data from network
</commit_message>
<xml_diff>
--- a/Work Progress.docx
+++ b/Work Progress.docx
@@ -74,8 +74,6 @@
           <w:t>https://guides.codepath.com/android/consuming-apis-with-retrofit#define-the-endpoints</w:t>
         </w:r>
       </w:hyperlink>
-      <w:bookmarkStart w:id="0" w:name="_GoBack"/>
-      <w:bookmarkEnd w:id="0"/>
     </w:p>
     <w:p>
       <w:pPr>
@@ -106,6 +104,11 @@
           <w:ilvl w:val="0"/>
           <w:numId w:val="1"/>
         </w:numPr>
+        <w:rPr>
+          <w:rStyle w:val="Hyperlink"/>
+          <w:color w:val="auto"/>
+          <w:u w:val="none"/>
+        </w:rPr>
       </w:pPr>
       <w:hyperlink r:id="rId8" w:history="1">
         <w:r>
@@ -115,6 +118,25 @@
           <w:t>https://medium.com/mindorks/aspect-ratio-in-staggered-layoutmanager-using-constraint-layout-9845d04d1962</w:t>
         </w:r>
       </w:hyperlink>
+    </w:p>
+    <w:p>
+      <w:pPr>
+        <w:pStyle w:val="ListParagraph"/>
+        <w:numPr>
+          <w:ilvl w:val="0"/>
+          <w:numId w:val="1"/>
+        </w:numPr>
+      </w:pPr>
+      <w:hyperlink r:id="rId9" w:history="1">
+        <w:r>
+          <w:rPr>
+            <w:rStyle w:val="Hyperlink"/>
+          </w:rPr>
+          <w:t>https://www.vogella.com/tutorials/DependencyInjection/article.html</w:t>
+        </w:r>
+      </w:hyperlink>
+      <w:bookmarkStart w:id="0" w:name="_GoBack"/>
+      <w:bookmarkEnd w:id="0"/>
     </w:p>
     <w:sectPr>
       <w:pgSz w:w="11906" w:h="16838"/>

</xml_diff>

<commit_message>
shows the large image
</commit_message>
<xml_diff>
--- a/Work Progress.docx
+++ b/Work Progress.docx
@@ -126,6 +126,11 @@
           <w:ilvl w:val="0"/>
           <w:numId w:val="1"/>
         </w:numPr>
+        <w:rPr>
+          <w:rStyle w:val="Hyperlink"/>
+          <w:color w:val="auto"/>
+          <w:u w:val="none"/>
+        </w:rPr>
       </w:pPr>
       <w:hyperlink r:id="rId9" w:history="1">
         <w:r>
@@ -133,6 +138,40 @@
             <w:rStyle w:val="Hyperlink"/>
           </w:rPr>
           <w:t>https://www.vogella.com/tutorials/DependencyInjection/article.html</w:t>
+        </w:r>
+      </w:hyperlink>
+    </w:p>
+    <w:p>
+      <w:pPr>
+        <w:pStyle w:val="ListParagraph"/>
+        <w:numPr>
+          <w:ilvl w:val="0"/>
+          <w:numId w:val="1"/>
+        </w:numPr>
+      </w:pPr>
+      <w:hyperlink r:id="rId10" w:history="1">
+        <w:r>
+          <w:rPr>
+            <w:rStyle w:val="Hyperlink"/>
+          </w:rPr>
+          <w:t>https://guides.codepath.com/android/using-dialogfragment</w:t>
+        </w:r>
+      </w:hyperlink>
+    </w:p>
+    <w:p>
+      <w:pPr>
+        <w:pStyle w:val="ListParagraph"/>
+        <w:numPr>
+          <w:ilvl w:val="0"/>
+          <w:numId w:val="1"/>
+        </w:numPr>
+      </w:pPr>
+      <w:hyperlink r:id="rId11" w:history="1">
+        <w:r>
+          <w:rPr>
+            <w:rStyle w:val="Hyperlink"/>
+          </w:rPr>
+          <w:t>https://medium.com/androiddevelopers/theming-with-appcompat-1a292b754b35</w:t>
         </w:r>
       </w:hyperlink>
       <w:bookmarkStart w:id="0" w:name="_GoBack"/>

</xml_diff>

<commit_message>
implements the viewpager with PagedListAdapter :)
</commit_message>
<xml_diff>
--- a/Work Progress.docx
+++ b/Work Progress.docx
@@ -165,6 +165,11 @@
           <w:ilvl w:val="0"/>
           <w:numId w:val="1"/>
         </w:numPr>
+        <w:rPr>
+          <w:rStyle w:val="Hyperlink"/>
+          <w:color w:val="auto"/>
+          <w:u w:val="none"/>
+        </w:rPr>
       </w:pPr>
       <w:hyperlink r:id="rId11" w:history="1">
         <w:r>
@@ -172,6 +177,23 @@
             <w:rStyle w:val="Hyperlink"/>
           </w:rPr>
           <w:t>https://medium.com/androiddevelopers/theming-with-appcompat-1a292b754b35</w:t>
+        </w:r>
+      </w:hyperlink>
+    </w:p>
+    <w:p>
+      <w:pPr>
+        <w:pStyle w:val="ListParagraph"/>
+        <w:numPr>
+          <w:ilvl w:val="0"/>
+          <w:numId w:val="1"/>
+        </w:numPr>
+      </w:pPr>
+      <w:hyperlink r:id="rId12" w:history="1">
+        <w:r>
+          <w:rPr>
+            <w:rStyle w:val="Hyperlink"/>
+          </w:rPr>
+          <w:t>https://github.com/aosp-mirror/platform_frameworks_base/tree/master/core/res/res/layout</w:t>
         </w:r>
       </w:hyperlink>
       <w:bookmarkStart w:id="0" w:name="_GoBack"/>

</xml_diff>

<commit_message>
implements zoom capability with fresco + photodraweeview
</commit_message>
<xml_diff>
--- a/Work Progress.docx
+++ b/Work Progress.docx
@@ -187,6 +187,11 @@
           <w:ilvl w:val="0"/>
           <w:numId w:val="1"/>
         </w:numPr>
+        <w:rPr>
+          <w:rStyle w:val="Hyperlink"/>
+          <w:color w:val="auto"/>
+          <w:u w:val="none"/>
+        </w:rPr>
       </w:pPr>
       <w:hyperlink r:id="rId12" w:history="1">
         <w:r>
@@ -194,6 +199,23 @@
             <w:rStyle w:val="Hyperlink"/>
           </w:rPr>
           <w:t>https://github.com/aosp-mirror/platform_frameworks_base/tree/master/core/res/res/layout</w:t>
+        </w:r>
+      </w:hyperlink>
+    </w:p>
+    <w:p>
+      <w:pPr>
+        <w:pStyle w:val="ListParagraph"/>
+        <w:numPr>
+          <w:ilvl w:val="0"/>
+          <w:numId w:val="1"/>
+        </w:numPr>
+      </w:pPr>
+      <w:hyperlink r:id="rId13" w:history="1">
+        <w:r>
+          <w:rPr>
+            <w:rStyle w:val="Hyperlink"/>
+          </w:rPr>
+          <w:t>https://developer.android.com/jetpack/androidx/releases/viewpager2</w:t>
         </w:r>
       </w:hyperlink>
       <w:bookmarkStart w:id="0" w:name="_GoBack"/>

</xml_diff>

<commit_message>
implements recycler view item decorations
</commit_message>
<xml_diff>
--- a/Work Progress.docx
+++ b/Work Progress.docx
@@ -209,13 +209,101 @@
           <w:ilvl w:val="0"/>
           <w:numId w:val="1"/>
         </w:numPr>
+        <w:rPr>
+          <w:rStyle w:val="Hyperlink"/>
+          <w:color w:val="auto"/>
+          <w:u w:val="none"/>
+        </w:rPr>
       </w:pPr>
       <w:hyperlink r:id="rId13" w:history="1">
         <w:r>
           <w:rPr>
             <w:rStyle w:val="Hyperlink"/>
           </w:rPr>
+          <w:t>https://developer.android.com/training/animation/vp2-migration</w:t>
+        </w:r>
+      </w:hyperlink>
+    </w:p>
+    <w:p>
+      <w:pPr>
+        <w:pStyle w:val="ListParagraph"/>
+        <w:numPr>
+          <w:ilvl w:val="0"/>
+          <w:numId w:val="1"/>
+        </w:numPr>
+        <w:rPr>
+          <w:rStyle w:val="Hyperlink"/>
+          <w:color w:val="auto"/>
+          <w:u w:val="none"/>
+        </w:rPr>
+      </w:pPr>
+      <w:hyperlink r:id="rId14" w:history="1">
+        <w:r>
+          <w:rPr>
+            <w:rStyle w:val="Hyperlink"/>
+          </w:rPr>
           <w:t>https://developer.android.com/jetpack/androidx/releases/viewpager2</w:t>
+        </w:r>
+      </w:hyperlink>
+    </w:p>
+    <w:p>
+      <w:pPr>
+        <w:pStyle w:val="ListParagraph"/>
+        <w:numPr>
+          <w:ilvl w:val="0"/>
+          <w:numId w:val="1"/>
+        </w:numPr>
+        <w:rPr>
+          <w:rStyle w:val="Hyperlink"/>
+          <w:color w:val="auto"/>
+          <w:u w:val="none"/>
+        </w:rPr>
+      </w:pPr>
+      <w:hyperlink r:id="rId15" w:history="1">
+        <w:r>
+          <w:rPr>
+            <w:rStyle w:val="Hyperlink"/>
+          </w:rPr>
+          <w:t>https://www.reddit.com/r/androiddev/comments/dz7eg2/liquidswipe_library_make_awesome_onboarding/</w:t>
+        </w:r>
+      </w:hyperlink>
+    </w:p>
+    <w:p>
+      <w:pPr>
+        <w:pStyle w:val="ListParagraph"/>
+        <w:numPr>
+          <w:ilvl w:val="0"/>
+          <w:numId w:val="1"/>
+        </w:numPr>
+        <w:rPr>
+          <w:rStyle w:val="Hyperlink"/>
+          <w:color w:val="auto"/>
+          <w:u w:val="none"/>
+        </w:rPr>
+      </w:pPr>
+      <w:hyperlink r:id="rId16" w:history="1">
+        <w:r>
+          <w:rPr>
+            <w:rStyle w:val="Hyperlink"/>
+          </w:rPr>
+          <w:t>https://frescolib.org/docs/scaletypes.html</w:t>
+        </w:r>
+      </w:hyperlink>
+    </w:p>
+    <w:p>
+      <w:pPr>
+        <w:pStyle w:val="ListParagraph"/>
+        <w:numPr>
+          <w:ilvl w:val="0"/>
+          <w:numId w:val="1"/>
+        </w:numPr>
+      </w:pPr>
+      <w:hyperlink r:id="rId17" w:history="1">
+        <w:r>
+          <w:rPr>
+            <w:rStyle w:val="Hyperlink"/>
+          </w:rPr>
+          <w:t>https://stackoverflow.com/questions/35188413/how-to-determine-column-position-in-staggered-grid-layout-manager</w:t>
         </w:r>
       </w:hyperlink>
       <w:bookmarkStart w:id="0" w:name="_GoBack"/>

</xml_diff>

<commit_message>
pallete and share implementation
</commit_message>
<xml_diff>
--- a/Work Progress.docx
+++ b/Work Progress.docx
@@ -297,6 +297,11 @@
           <w:ilvl w:val="0"/>
           <w:numId w:val="1"/>
         </w:numPr>
+        <w:rPr>
+          <w:rStyle w:val="Hyperlink"/>
+          <w:color w:val="auto"/>
+          <w:u w:val="none"/>
+        </w:rPr>
       </w:pPr>
       <w:hyperlink r:id="rId17" w:history="1">
         <w:r>
@@ -304,6 +309,23 @@
             <w:rStyle w:val="Hyperlink"/>
           </w:rPr>
           <w:t>https://stackoverflow.com/questions/35188413/how-to-determine-column-position-in-staggered-grid-layout-manager</w:t>
+        </w:r>
+      </w:hyperlink>
+    </w:p>
+    <w:p>
+      <w:pPr>
+        <w:pStyle w:val="ListParagraph"/>
+        <w:numPr>
+          <w:ilvl w:val="0"/>
+          <w:numId w:val="1"/>
+        </w:numPr>
+      </w:pPr>
+      <w:hyperlink r:id="rId18" w:history="1">
+        <w:r>
+          <w:rPr>
+            <w:rStyle w:val="Hyperlink"/>
+          </w:rPr>
+          <w:t>https://engineering.fb.com/android/introducing-fresco-a-new-image-library-for-android/</w:t>
         </w:r>
       </w:hyperlink>
       <w:bookmarkStart w:id="0" w:name="_GoBack"/>

</xml_diff>

<commit_message>
recycler view init using data binding
</commit_message>
<xml_diff>
--- a/Work Progress.docx
+++ b/Work Progress.docx
@@ -1,6 +1,6 @@
 
 <file path=word/document.xml><?xml version="1.0" encoding="utf-8"?>
-<w:document xmlns:wpc="http://schemas.microsoft.com/office/word/2010/wordprocessingCanvas" xmlns:cx="http://schemas.microsoft.com/office/drawing/2014/chartex" xmlns:mc="http://schemas.openxmlformats.org/markup-compatibility/2006" xmlns:o="urn:schemas-microsoft-com:office:office" xmlns:r="http://schemas.openxmlformats.org/officeDocument/2006/relationships" xmlns:m="http://schemas.openxmlformats.org/officeDocument/2006/math" xmlns:v="urn:schemas-microsoft-com:vml" xmlns:wp14="http://schemas.microsoft.com/office/word/2010/wordprocessingDrawing" xmlns:wp="http://schemas.openxmlformats.org/drawingml/2006/wordprocessingDrawing" xmlns:w10="urn:schemas-microsoft-com:office:word" xmlns:w="http://schemas.openxmlformats.org/wordprocessingml/2006/main" xmlns:w14="http://schemas.microsoft.com/office/word/2010/wordml" xmlns:w15="http://schemas.microsoft.com/office/word/2012/wordml" xmlns:w16se="http://schemas.microsoft.com/office/word/2015/wordml/symex" xmlns:wpg="http://schemas.microsoft.com/office/word/2010/wordprocessingGroup" xmlns:wpi="http://schemas.microsoft.com/office/word/2010/wordprocessingInk" xmlns:wne="http://schemas.microsoft.com/office/word/2006/wordml" xmlns:wps="http://schemas.microsoft.com/office/word/2010/wordprocessingShape" mc:Ignorable="w14 w15 w16se wp14">
+<w:document xmlns:wpc="http://schemas.microsoft.com/office/word/2010/wordprocessingCanvas" xmlns:cx="http://schemas.microsoft.com/office/drawing/2014/chartex" xmlns:cx1="http://schemas.microsoft.com/office/drawing/2015/9/8/chartex" xmlns:cx2="http://schemas.microsoft.com/office/drawing/2015/10/21/chartex" xmlns:cx3="http://schemas.microsoft.com/office/drawing/2016/5/9/chartex" xmlns:cx4="http://schemas.microsoft.com/office/drawing/2016/5/10/chartex" xmlns:cx5="http://schemas.microsoft.com/office/drawing/2016/5/11/chartex" xmlns:cx6="http://schemas.microsoft.com/office/drawing/2016/5/12/chartex" xmlns:cx7="http://schemas.microsoft.com/office/drawing/2016/5/13/chartex" xmlns:cx8="http://schemas.microsoft.com/office/drawing/2016/5/14/chartex" xmlns:mc="http://schemas.openxmlformats.org/markup-compatibility/2006" xmlns:aink="http://schemas.microsoft.com/office/drawing/2016/ink" xmlns:am3d="http://schemas.microsoft.com/office/drawing/2017/model3d" xmlns:o="urn:schemas-microsoft-com:office:office" xmlns:r="http://schemas.openxmlformats.org/officeDocument/2006/relationships" xmlns:m="http://schemas.openxmlformats.org/officeDocument/2006/math" xmlns:v="urn:schemas-microsoft-com:vml" xmlns:wp14="http://schemas.microsoft.com/office/word/2010/wordprocessingDrawing" xmlns:wp="http://schemas.openxmlformats.org/drawingml/2006/wordprocessingDrawing" xmlns:w10="urn:schemas-microsoft-com:office:word" xmlns:w="http://schemas.openxmlformats.org/wordprocessingml/2006/main" xmlns:w14="http://schemas.microsoft.com/office/word/2010/wordml" xmlns:w15="http://schemas.microsoft.com/office/word/2012/wordml" xmlns:w16cid="http://schemas.microsoft.com/office/word/2016/wordml/cid" xmlns:w16se="http://schemas.microsoft.com/office/word/2015/wordml/symex" xmlns:wpg="http://schemas.microsoft.com/office/word/2010/wordprocessingGroup" xmlns:wpi="http://schemas.microsoft.com/office/word/2010/wordprocessingInk" xmlns:wne="http://schemas.microsoft.com/office/word/2006/wordml" xmlns:wps="http://schemas.microsoft.com/office/word/2010/wordprocessingShape" mc:Ignorable="w14 w15 w16se w16cid wp14">
   <w:body>
     <w:p>
       <w:pPr>
@@ -56,8 +56,6 @@
           <w:t>https://developer.android.com/jetpack/docs/guide</w:t>
         </w:r>
       </w:hyperlink>
-      <w:bookmarkStart w:id="0" w:name="_GoBack"/>
-      <w:bookmarkEnd w:id="0"/>
     </w:p>
     <w:p>
       <w:pPr>
@@ -338,6 +336,11 @@
           <w:ilvl w:val="0"/>
           <w:numId w:val="1"/>
         </w:numPr>
+        <w:rPr>
+          <w:rStyle w:val="Hyperlink"/>
+          <w:color w:val="auto"/>
+          <w:u w:val="none"/>
+        </w:rPr>
       </w:pPr>
       <w:hyperlink r:id="rId19" w:history="1">
         <w:r>
@@ -347,6 +350,25 @@
           <w:t>https://engineering.fb.com/android/introducing-fresco-a-new-image-library-for-android/</w:t>
         </w:r>
       </w:hyperlink>
+    </w:p>
+    <w:p>
+      <w:pPr>
+        <w:pStyle w:val="ListParagraph"/>
+        <w:numPr>
+          <w:ilvl w:val="0"/>
+          <w:numId w:val="1"/>
+        </w:numPr>
+      </w:pPr>
+      <w:hyperlink r:id="rId20" w:history="1">
+        <w:r>
+          <w:rPr>
+            <w:rStyle w:val="Hyperlink"/>
+          </w:rPr>
+          <w:t>https://medium.com/androiddevelopers/viewmodels-persistence-onsaveinstancestate-restoring-ui-state-and-loaders-fc7cc4a6c090</w:t>
+        </w:r>
+      </w:hyperlink>
+      <w:bookmarkStart w:id="0" w:name="_GoBack"/>
+      <w:bookmarkEnd w:id="0"/>
     </w:p>
     <w:sectPr>
       <w:pgSz w:w="11906" w:h="16838"/>
@@ -359,7 +381,7 @@
 </file>
 
 <file path=word/numbering.xml><?xml version="1.0" encoding="utf-8"?>
-<w:numbering xmlns:wpc="http://schemas.microsoft.com/office/word/2010/wordprocessingCanvas" xmlns:cx="http://schemas.microsoft.com/office/drawing/2014/chartex" xmlns:mc="http://schemas.openxmlformats.org/markup-compatibility/2006" xmlns:o="urn:schemas-microsoft-com:office:office" xmlns:r="http://schemas.openxmlformats.org/officeDocument/2006/relationships" xmlns:m="http://schemas.openxmlformats.org/officeDocument/2006/math" xmlns:v="urn:schemas-microsoft-com:vml" xmlns:wp14="http://schemas.microsoft.com/office/word/2010/wordprocessingDrawing" xmlns:wp="http://schemas.openxmlformats.org/drawingml/2006/wordprocessingDrawing" xmlns:w10="urn:schemas-microsoft-com:office:word" xmlns:w="http://schemas.openxmlformats.org/wordprocessingml/2006/main" xmlns:w14="http://schemas.microsoft.com/office/word/2010/wordml" xmlns:w15="http://schemas.microsoft.com/office/word/2012/wordml" xmlns:w16se="http://schemas.microsoft.com/office/word/2015/wordml/symex" xmlns:wpg="http://schemas.microsoft.com/office/word/2010/wordprocessingGroup" xmlns:wpi="http://schemas.microsoft.com/office/word/2010/wordprocessingInk" xmlns:wne="http://schemas.microsoft.com/office/word/2006/wordml" xmlns:wps="http://schemas.microsoft.com/office/word/2010/wordprocessingShape" mc:Ignorable="w14 w15 w16se wp14">
+<w:numbering xmlns:wpc="http://schemas.microsoft.com/office/word/2010/wordprocessingCanvas" xmlns:cx="http://schemas.microsoft.com/office/drawing/2014/chartex" xmlns:cx1="http://schemas.microsoft.com/office/drawing/2015/9/8/chartex" xmlns:cx2="http://schemas.microsoft.com/office/drawing/2015/10/21/chartex" xmlns:cx3="http://schemas.microsoft.com/office/drawing/2016/5/9/chartex" xmlns:cx4="http://schemas.microsoft.com/office/drawing/2016/5/10/chartex" xmlns:cx5="http://schemas.microsoft.com/office/drawing/2016/5/11/chartex" xmlns:cx6="http://schemas.microsoft.com/office/drawing/2016/5/12/chartex" xmlns:cx7="http://schemas.microsoft.com/office/drawing/2016/5/13/chartex" xmlns:cx8="http://schemas.microsoft.com/office/drawing/2016/5/14/chartex" xmlns:mc="http://schemas.openxmlformats.org/markup-compatibility/2006" xmlns:aink="http://schemas.microsoft.com/office/drawing/2016/ink" xmlns:am3d="http://schemas.microsoft.com/office/drawing/2017/model3d" xmlns:o="urn:schemas-microsoft-com:office:office" xmlns:r="http://schemas.openxmlformats.org/officeDocument/2006/relationships" xmlns:m="http://schemas.openxmlformats.org/officeDocument/2006/math" xmlns:v="urn:schemas-microsoft-com:vml" xmlns:wp14="http://schemas.microsoft.com/office/word/2010/wordprocessingDrawing" xmlns:wp="http://schemas.openxmlformats.org/drawingml/2006/wordprocessingDrawing" xmlns:w10="urn:schemas-microsoft-com:office:word" xmlns:w="http://schemas.openxmlformats.org/wordprocessingml/2006/main" xmlns:w14="http://schemas.microsoft.com/office/word/2010/wordml" xmlns:w15="http://schemas.microsoft.com/office/word/2012/wordml" xmlns:w16cid="http://schemas.microsoft.com/office/word/2016/wordml/cid" xmlns:w16se="http://schemas.microsoft.com/office/word/2015/wordml/symex" xmlns:wpg="http://schemas.microsoft.com/office/word/2010/wordprocessingGroup" xmlns:wpi="http://schemas.microsoft.com/office/word/2010/wordprocessingInk" xmlns:wne="http://schemas.microsoft.com/office/word/2006/wordml" xmlns:wps="http://schemas.microsoft.com/office/word/2010/wordprocessingShape" mc:Ignorable="w14 w15 w16se w16cid wp14">
   <w:abstractNum w:abstractNumId="0" w15:restartNumberingAfterBreak="0">
     <w:nsid w:val="7008264D"/>
     <w:multiLevelType w:val="hybridMultilevel"/>
@@ -453,7 +475,7 @@
 </file>
 
 <file path=word/styles.xml><?xml version="1.0" encoding="utf-8"?>
-<w:styles xmlns:mc="http://schemas.openxmlformats.org/markup-compatibility/2006" xmlns:r="http://schemas.openxmlformats.org/officeDocument/2006/relationships" xmlns:w="http://schemas.openxmlformats.org/wordprocessingml/2006/main" xmlns:w14="http://schemas.microsoft.com/office/word/2010/wordml" xmlns:w15="http://schemas.microsoft.com/office/word/2012/wordml" xmlns:w16se="http://schemas.microsoft.com/office/word/2015/wordml/symex" mc:Ignorable="w14 w15 w16se">
+<w:styles xmlns:mc="http://schemas.openxmlformats.org/markup-compatibility/2006" xmlns:r="http://schemas.openxmlformats.org/officeDocument/2006/relationships" xmlns:w="http://schemas.openxmlformats.org/wordprocessingml/2006/main" xmlns:w14="http://schemas.microsoft.com/office/word/2010/wordml" xmlns:w15="http://schemas.microsoft.com/office/word/2012/wordml" xmlns:w16cid="http://schemas.microsoft.com/office/word/2016/wordml/cid" xmlns:w16se="http://schemas.microsoft.com/office/word/2015/wordml/symex" mc:Ignorable="w14 w15 w16se w16cid">
   <w:docDefaults>
     <w:rPrDefault>
       <w:rPr>
@@ -469,7 +491,7 @@
       </w:pPr>
     </w:pPrDefault>
   </w:docDefaults>
-  <w:latentStyles w:defLockedState="0" w:defUIPriority="99" w:defSemiHidden="0" w:defUnhideWhenUsed="0" w:defQFormat="0" w:count="371">
+  <w:latentStyles w:defLockedState="0" w:defUIPriority="99" w:defSemiHidden="0" w:defUnhideWhenUsed="0" w:defQFormat="0" w:count="376">
     <w:lsdException w:name="Normal" w:uiPriority="0" w:qFormat="1"/>
     <w:lsdException w:name="heading 1" w:uiPriority="9" w:qFormat="1"/>
     <w:lsdException w:name="heading 2" w:semiHidden="1" w:uiPriority="9" w:unhideWhenUsed="1" w:qFormat="1"/>
@@ -575,7 +597,6 @@
     <w:lsdException w:name="HTML Sample" w:semiHidden="1" w:unhideWhenUsed="1"/>
     <w:lsdException w:name="HTML Typewriter" w:semiHidden="1" w:unhideWhenUsed="1"/>
     <w:lsdException w:name="HTML Variable" w:semiHidden="1" w:unhideWhenUsed="1"/>
-    <w:lsdException w:name="Normal Table" w:semiHidden="1" w:unhideWhenUsed="1"/>
     <w:lsdException w:name="annotation subject" w:semiHidden="1" w:unhideWhenUsed="1"/>
     <w:lsdException w:name="No List" w:semiHidden="1" w:unhideWhenUsed="1"/>
     <w:lsdException w:name="Outline List 1" w:semiHidden="1" w:unhideWhenUsed="1"/>
@@ -618,11 +639,8 @@
     <w:lsdException w:name="Table Contemporary" w:semiHidden="1" w:unhideWhenUsed="1"/>
     <w:lsdException w:name="Table Elegant" w:semiHidden="1" w:unhideWhenUsed="1"/>
     <w:lsdException w:name="Table Professional" w:semiHidden="1" w:unhideWhenUsed="1"/>
-    <w:lsdException w:name="Table Subtle 1" w:semiHidden="1" w:unhideWhenUsed="1"/>
     <w:lsdException w:name="Table Subtle 2" w:semiHidden="1" w:unhideWhenUsed="1"/>
     <w:lsdException w:name="Table Web 1" w:semiHidden="1" w:unhideWhenUsed="1"/>
-    <w:lsdException w:name="Table Web 2" w:semiHidden="1" w:unhideWhenUsed="1"/>
-    <w:lsdException w:name="Table Web 3" w:semiHidden="1" w:unhideWhenUsed="1"/>
     <w:lsdException w:name="Balloon Text" w:semiHidden="1" w:unhideWhenUsed="1"/>
     <w:lsdException w:name="Table Grid" w:uiPriority="39"/>
     <w:lsdException w:name="Table Theme" w:semiHidden="1" w:unhideWhenUsed="1"/>
@@ -841,6 +859,11 @@
     <w:lsdException w:name="List Table 5 Dark Accent 6" w:uiPriority="50"/>
     <w:lsdException w:name="List Table 6 Colorful Accent 6" w:uiPriority="51"/>
     <w:lsdException w:name="List Table 7 Colorful Accent 6" w:uiPriority="52"/>
+    <w:lsdException w:name="Mention" w:semiHidden="1" w:unhideWhenUsed="1"/>
+    <w:lsdException w:name="Smart Hyperlink" w:semiHidden="1" w:unhideWhenUsed="1"/>
+    <w:lsdException w:name="Hashtag" w:semiHidden="1" w:unhideWhenUsed="1"/>
+    <w:lsdException w:name="Unresolved Mention" w:semiHidden="1" w:unhideWhenUsed="1"/>
+    <w:lsdException w:name="Smart Link" w:semiHidden="1" w:unhideWhenUsed="1"/>
   </w:latentStyles>
   <w:style w:type="paragraph" w:default="1" w:styleId="Normal">
     <w:name w:val="Normal"/>

</xml_diff>